<commit_message>
updated questions and task1responsive
</commit_message>
<xml_diff>
--- a/ilvina_week_7.docx
+++ b/ilvina_week_7.docx
@@ -86,7 +86,7 @@
           <w:ilvl w:val="0"/>
           <w:numId w:val="4"/>
         </w:numPr>
-        <w:spacing w:before="100" w:beforeAutospacing="1" w:after="100" w:afterAutospacing="1" w:line="240" w:lineRule="auto"/>
+        <w:spacing w:before="100" w:beforeAutospacing="1" w:after="100" w:afterAutospacing="1" w:line="276" w:lineRule="auto"/>
         <w:rPr>
           <w:rFonts w:ascii="Times New Roman" w:eastAsia="Times New Roman" w:hAnsi="Times New Roman" w:cs="Times New Roman"/>
           <w:sz w:val="24"/>
@@ -106,7 +106,7 @@
     </w:p>
     <w:p>
       <w:pPr>
-        <w:spacing w:before="100" w:beforeAutospacing="1" w:after="100" w:afterAutospacing="1" w:line="240" w:lineRule="auto"/>
+        <w:spacing w:before="100" w:beforeAutospacing="1" w:after="100" w:afterAutospacing="1" w:line="276" w:lineRule="auto"/>
         <w:ind w:left="720"/>
         <w:rPr>
           <w:rFonts w:ascii="Times New Roman" w:eastAsia="Times New Roman" w:hAnsi="Times New Roman" w:cs="Times New Roman"/>
@@ -123,6 +123,103 @@
           <w:lang w:eastAsia="ru-RU"/>
         </w:rPr>
         <w:t>*фото задания*</w:t>
+      </w:r>
+    </w:p>
+    <w:p>
+      <w:pPr>
+        <w:spacing w:line="276" w:lineRule="auto"/>
+        <w:ind w:left="709"/>
+        <w:rPr>
+          <w:rFonts w:ascii="Times New Roman" w:hAnsi="Times New Roman" w:cs="Times New Roman"/>
+          <w:sz w:val="24"/>
+          <w:szCs w:val="24"/>
+        </w:rPr>
+      </w:pPr>
+      <w:r>
+        <w:rPr>
+          <w:rFonts w:ascii="Times New Roman" w:hAnsi="Times New Roman" w:cs="Times New Roman"/>
+          <w:sz w:val="24"/>
+          <w:szCs w:val="24"/>
+        </w:rPr>
+        <w:t xml:space="preserve">Это делается с помощью </w:t>
+      </w:r>
+      <w:proofErr w:type="spellStart"/>
+      <w:r>
+        <w:rPr>
+          <w:rFonts w:ascii="Times New Roman" w:hAnsi="Times New Roman" w:cs="Times New Roman"/>
+          <w:sz w:val="24"/>
+          <w:szCs w:val="24"/>
+        </w:rPr>
+        <w:t>метатега</w:t>
+      </w:r>
+      <w:proofErr w:type="spellEnd"/>
+      <w:r>
+        <w:rPr>
+          <w:rFonts w:ascii="Times New Roman" w:hAnsi="Times New Roman" w:cs="Times New Roman"/>
+          <w:sz w:val="24"/>
+          <w:szCs w:val="24"/>
+        </w:rPr>
+        <w:t xml:space="preserve"> </w:t>
+      </w:r>
+      <w:proofErr w:type="spellStart"/>
+      <w:r>
+        <w:rPr>
+          <w:rFonts w:ascii="Times New Roman" w:hAnsi="Times New Roman" w:cs="Times New Roman"/>
+          <w:sz w:val="24"/>
+          <w:szCs w:val="24"/>
+        </w:rPr>
+        <w:t>viewport</w:t>
+      </w:r>
+      <w:proofErr w:type="spellEnd"/>
+      <w:r>
+        <w:rPr>
+          <w:rFonts w:ascii="Times New Roman" w:hAnsi="Times New Roman" w:cs="Times New Roman"/>
+          <w:sz w:val="24"/>
+          <w:szCs w:val="24"/>
+        </w:rPr>
+        <w:t>:</w:t>
+      </w:r>
+    </w:p>
+    <w:p>
+      <w:pPr>
+        <w:pStyle w:val="HTML0"/>
+        <w:spacing w:after="525" w:line="276" w:lineRule="auto"/>
+        <w:ind w:left="709"/>
+        <w:rPr>
+          <w:rFonts w:ascii="Times New Roman" w:hAnsi="Times New Roman" w:cs="Times New Roman"/>
+          <w:sz w:val="24"/>
+          <w:szCs w:val="24"/>
+          <w:lang w:val="en-US"/>
+        </w:rPr>
+      </w:pPr>
+      <w:r>
+        <w:rPr>
+          <w:rFonts w:ascii="Times New Roman" w:hAnsi="Times New Roman" w:cs="Times New Roman"/>
+          <w:sz w:val="24"/>
+          <w:szCs w:val="24"/>
+          <w:lang w:val="en-US"/>
+        </w:rPr>
+        <w:t>&lt;meta name="viewport" content="width=device-width, initial-scale=1"&gt;</w:t>
+      </w:r>
+    </w:p>
+    <w:p>
+      <w:pPr>
+        <w:pStyle w:val="HTML0"/>
+        <w:spacing w:after="525" w:line="276" w:lineRule="auto"/>
+        <w:ind w:left="709"/>
+        <w:rPr>
+          <w:rFonts w:ascii="Times New Roman" w:hAnsi="Times New Roman" w:cs="Times New Roman"/>
+          <w:sz w:val="24"/>
+          <w:szCs w:val="24"/>
+        </w:rPr>
+      </w:pPr>
+      <w:r>
+        <w:rPr>
+          <w:rFonts w:ascii="Times New Roman" w:hAnsi="Times New Roman" w:cs="Times New Roman"/>
+          <w:sz w:val="24"/>
+          <w:szCs w:val="24"/>
+        </w:rPr>
+        <w:t>Так ширина страницы будет равняться ширине экрана девайса, и страницу можно будет не масштабировать.</w:t>
       </w:r>
     </w:p>
     <w:p>
@@ -131,7 +228,7 @@
           <w:ilvl w:val="0"/>
           <w:numId w:val="4"/>
         </w:numPr>
-        <w:spacing w:before="100" w:beforeAutospacing="1" w:after="100" w:afterAutospacing="1" w:line="240" w:lineRule="auto"/>
+        <w:spacing w:before="100" w:beforeAutospacing="1" w:after="100" w:afterAutospacing="1" w:line="276" w:lineRule="auto"/>
         <w:rPr>
           <w:rFonts w:ascii="Times New Roman" w:eastAsia="Times New Roman" w:hAnsi="Times New Roman" w:cs="Times New Roman"/>
           <w:sz w:val="24"/>
@@ -147,6 +244,48 @@
           <w:lang w:eastAsia="ru-RU"/>
         </w:rPr>
         <w:t>В чём разница между отзывчивым и адаптивным веб-дизайном?</w:t>
+      </w:r>
+    </w:p>
+    <w:p>
+      <w:pPr>
+        <w:spacing w:before="100" w:beforeAutospacing="1" w:after="100" w:afterAutospacing="1" w:line="276" w:lineRule="auto"/>
+        <w:ind w:left="720"/>
+        <w:rPr>
+          <w:rFonts w:ascii="Times New Roman" w:eastAsia="Times New Roman" w:hAnsi="Times New Roman" w:cs="Times New Roman"/>
+          <w:sz w:val="24"/>
+          <w:szCs w:val="24"/>
+          <w:lang w:eastAsia="ru-RU"/>
+        </w:rPr>
+      </w:pPr>
+      <w:r>
+        <w:rPr>
+          <w:rFonts w:ascii="Times New Roman" w:eastAsia="Times New Roman" w:hAnsi="Times New Roman" w:cs="Times New Roman"/>
+          <w:sz w:val="24"/>
+          <w:szCs w:val="24"/>
+          <w:lang w:eastAsia="ru-RU"/>
+        </w:rPr>
+        <w:t>Отзывчивый дизайн – один макет (для всех типов устройств), размеры элементов в котором указываются в относительных величинах, за счет чего страничка будет плавно уменьшаться и увеличиваться в зависимости от размеров девайса.</w:t>
+      </w:r>
+    </w:p>
+    <w:p>
+      <w:pPr>
+        <w:spacing w:before="100" w:beforeAutospacing="1" w:after="100" w:afterAutospacing="1" w:line="276" w:lineRule="auto"/>
+        <w:ind w:left="720"/>
+        <w:rPr>
+          <w:rFonts w:ascii="Times New Roman" w:eastAsia="Times New Roman" w:hAnsi="Times New Roman" w:cs="Times New Roman"/>
+          <w:sz w:val="24"/>
+          <w:szCs w:val="24"/>
+          <w:lang w:eastAsia="ru-RU"/>
+        </w:rPr>
+      </w:pPr>
+      <w:r>
+        <w:rPr>
+          <w:rFonts w:ascii="Times New Roman" w:eastAsia="Times New Roman" w:hAnsi="Times New Roman" w:cs="Times New Roman"/>
+          <w:sz w:val="24"/>
+          <w:szCs w:val="24"/>
+          <w:lang w:eastAsia="ru-RU"/>
+        </w:rPr>
+        <w:t>Адаптивный дизайн – несколько макетов для разных типов устройств. Элементы могут по-разному располагаться, какие-то элементы могут быть скрыты.</w:t>
       </w:r>
     </w:p>
     <w:p>
@@ -155,7 +294,7 @@
           <w:ilvl w:val="0"/>
           <w:numId w:val="4"/>
         </w:numPr>
-        <w:spacing w:before="100" w:beforeAutospacing="1" w:after="100" w:afterAutospacing="1" w:line="240" w:lineRule="auto"/>
+        <w:spacing w:before="100" w:beforeAutospacing="1" w:after="100" w:afterAutospacing="1" w:line="276" w:lineRule="auto"/>
         <w:rPr>
           <w:rFonts w:ascii="Times New Roman" w:eastAsia="Times New Roman" w:hAnsi="Times New Roman" w:cs="Times New Roman"/>
           <w:sz w:val="24"/>
@@ -172,6 +311,58 @@
         </w:rPr>
         <w:t>Какие величины лучше использовать для шрифтов в гибком дизайне?</w:t>
       </w:r>
+    </w:p>
+    <w:p>
+      <w:pPr>
+        <w:spacing w:before="100" w:beforeAutospacing="1" w:after="100" w:afterAutospacing="1" w:line="276" w:lineRule="auto"/>
+        <w:ind w:left="720"/>
+        <w:rPr>
+          <w:rFonts w:ascii="Times New Roman" w:eastAsia="Times New Roman" w:hAnsi="Times New Roman" w:cs="Times New Roman"/>
+          <w:sz w:val="24"/>
+          <w:szCs w:val="24"/>
+          <w:lang w:val="en-US" w:eastAsia="ru-RU"/>
+        </w:rPr>
+      </w:pPr>
+      <w:proofErr w:type="spellStart"/>
+      <w:r>
+        <w:rPr>
+          <w:rFonts w:ascii="Times New Roman" w:eastAsia="Times New Roman" w:hAnsi="Times New Roman" w:cs="Times New Roman"/>
+          <w:sz w:val="24"/>
+          <w:szCs w:val="24"/>
+          <w:lang w:val="en-US" w:eastAsia="ru-RU"/>
+        </w:rPr>
+        <w:t>em</w:t>
+      </w:r>
+      <w:proofErr w:type="spellEnd"/>
+      <w:r>
+        <w:rPr>
+          <w:rFonts w:ascii="Times New Roman" w:eastAsia="Times New Roman" w:hAnsi="Times New Roman" w:cs="Times New Roman"/>
+          <w:sz w:val="24"/>
+          <w:szCs w:val="24"/>
+          <w:lang w:val="en-US" w:eastAsia="ru-RU"/>
+        </w:rPr>
+        <w:t xml:space="preserve"> </w:t>
+      </w:r>
+      <w:r>
+        <w:rPr>
+          <w:rFonts w:ascii="Times New Roman" w:eastAsia="Times New Roman" w:hAnsi="Times New Roman" w:cs="Times New Roman"/>
+          <w:sz w:val="24"/>
+          <w:szCs w:val="24"/>
+          <w:lang w:eastAsia="ru-RU"/>
+        </w:rPr>
+        <w:t xml:space="preserve">и </w:t>
+      </w:r>
+      <w:proofErr w:type="spellStart"/>
+      <w:r>
+        <w:rPr>
+          <w:rFonts w:ascii="Times New Roman" w:eastAsia="Times New Roman" w:hAnsi="Times New Roman" w:cs="Times New Roman"/>
+          <w:sz w:val="24"/>
+          <w:szCs w:val="24"/>
+          <w:lang w:val="en-US" w:eastAsia="ru-RU"/>
+        </w:rPr>
+        <w:t>vw</w:t>
+      </w:r>
+      <w:proofErr w:type="spellEnd"/>
     </w:p>
     <w:p>
       <w:pPr>
@@ -179,7 +370,7 @@
           <w:ilvl w:val="0"/>
           <w:numId w:val="4"/>
         </w:numPr>
-        <w:spacing w:before="100" w:beforeAutospacing="1" w:after="100" w:afterAutospacing="1" w:line="240" w:lineRule="auto"/>
+        <w:spacing w:before="100" w:beforeAutospacing="1" w:after="100" w:afterAutospacing="1" w:line="276" w:lineRule="auto"/>
         <w:rPr>
           <w:rFonts w:ascii="Times New Roman" w:eastAsia="Times New Roman" w:hAnsi="Times New Roman" w:cs="Times New Roman"/>
           <w:sz w:val="24"/>
@@ -200,7 +391,7 @@
     <w:p>
       <w:pPr>
         <w:pStyle w:val="a3"/>
-        <w:spacing w:before="100" w:beforeAutospacing="1" w:after="100" w:afterAutospacing="1" w:line="240" w:lineRule="auto"/>
+        <w:spacing w:before="100" w:beforeAutospacing="1" w:after="100" w:afterAutospacing="1" w:line="276" w:lineRule="auto"/>
         <w:rPr>
           <w:rFonts w:ascii="Times New Roman" w:eastAsia="Times New Roman" w:hAnsi="Times New Roman" w:cs="Times New Roman"/>
           <w:sz w:val="24"/>
@@ -217,8 +408,104 @@
         </w:rPr>
         <w:t>*фото задания*</w:t>
       </w:r>
-      <w:bookmarkStart w:id="0" w:name="_GoBack"/>
-      <w:bookmarkEnd w:id="0"/>
+    </w:p>
+    <w:p>
+      <w:pPr>
+        <w:pStyle w:val="a3"/>
+        <w:spacing w:before="100" w:beforeAutospacing="1" w:after="100" w:afterAutospacing="1" w:line="276" w:lineRule="auto"/>
+        <w:rPr>
+          <w:rFonts w:ascii="Times New Roman" w:eastAsia="Times New Roman" w:hAnsi="Times New Roman" w:cs="Times New Roman"/>
+          <w:sz w:val="24"/>
+          <w:szCs w:val="24"/>
+          <w:lang w:eastAsia="ru-RU"/>
+        </w:rPr>
+      </w:pPr>
+    </w:p>
+    <w:p>
+      <w:pPr>
+        <w:pStyle w:val="a3"/>
+        <w:spacing w:before="100" w:beforeAutospacing="1" w:after="100" w:afterAutospacing="1" w:line="276" w:lineRule="auto"/>
+        <w:rPr>
+          <w:rStyle w:val="notion-enable-hover"/>
+          <w:rFonts w:ascii="Times New Roman" w:hAnsi="Times New Roman" w:cs="Times New Roman"/>
+          <w:sz w:val="24"/>
+          <w:szCs w:val="24"/>
+        </w:rPr>
+      </w:pPr>
+      <w:r>
+        <w:rPr>
+          <w:rFonts w:ascii="Times New Roman" w:eastAsia="Times New Roman" w:hAnsi="Times New Roman" w:cs="Times New Roman"/>
+          <w:sz w:val="24"/>
+          <w:szCs w:val="24"/>
+          <w:lang w:eastAsia="ru-RU"/>
+        </w:rPr>
+        <w:t xml:space="preserve">Адаптивная верстка, </w:t>
+      </w:r>
+      <w:proofErr w:type="spellStart"/>
+      <w:r>
+        <w:rPr>
+          <w:rStyle w:val="notion-enable-hover"/>
+          <w:rFonts w:ascii="Times New Roman" w:hAnsi="Times New Roman" w:cs="Times New Roman"/>
+          <w:sz w:val="24"/>
+          <w:szCs w:val="24"/>
+        </w:rPr>
+        <w:t>Layout</w:t>
+      </w:r>
+      <w:proofErr w:type="spellEnd"/>
+      <w:r>
+        <w:rPr>
+          <w:rStyle w:val="notion-enable-hover"/>
+          <w:rFonts w:ascii="Times New Roman" w:hAnsi="Times New Roman" w:cs="Times New Roman"/>
+          <w:sz w:val="24"/>
+          <w:szCs w:val="24"/>
+        </w:rPr>
+        <w:t xml:space="preserve"> </w:t>
+      </w:r>
+      <w:proofErr w:type="spellStart"/>
+      <w:r>
+        <w:rPr>
+          <w:rStyle w:val="notion-enable-hover"/>
+          <w:rFonts w:ascii="Times New Roman" w:hAnsi="Times New Roman" w:cs="Times New Roman"/>
+          <w:sz w:val="24"/>
+          <w:szCs w:val="24"/>
+        </w:rPr>
+        <w:t>Shifter</w:t>
+      </w:r>
+      <w:proofErr w:type="spellEnd"/>
+      <w:r>
+        <w:rPr>
+          <w:rStyle w:val="notion-enable-hover"/>
+          <w:rFonts w:ascii="Times New Roman" w:hAnsi="Times New Roman" w:cs="Times New Roman"/>
+          <w:sz w:val="24"/>
+          <w:szCs w:val="24"/>
+        </w:rPr>
+        <w:t xml:space="preserve"> </w:t>
+      </w:r>
+    </w:p>
+    <w:p>
+      <w:pPr>
+        <w:pStyle w:val="a3"/>
+        <w:spacing w:before="100" w:beforeAutospacing="1" w:after="100" w:afterAutospacing="1" w:line="276" w:lineRule="auto"/>
+        <w:rPr>
+          <w:rFonts w:ascii="Times New Roman" w:eastAsia="Times New Roman" w:hAnsi="Times New Roman" w:cs="Times New Roman"/>
+          <w:i/>
+          <w:iCs/>
+          <w:sz w:val="24"/>
+          <w:szCs w:val="24"/>
+          <w:lang w:eastAsia="ru-RU"/>
+        </w:rPr>
+      </w:pPr>
+      <w:r>
+        <w:rPr>
+          <w:rStyle w:val="notion-enable-hover"/>
+          <w:rFonts w:ascii="Times New Roman" w:hAnsi="Times New Roman" w:cs="Times New Roman"/>
+          <w:i/>
+          <w:iCs/>
+          <w:sz w:val="24"/>
+          <w:szCs w:val="24"/>
+        </w:rPr>
+        <w:t>(я просто предположила, так как не смогла разобраться в типах универсальных шаблонов, для меня они все +- одинаковые, во всех блоки просто выстраиваются в столбик для маленьких экранов; иллюстрации тоже выглядят одинаково как по мне)</w:t>
+      </w:r>
     </w:p>
     <w:p>
       <w:pPr>
@@ -226,7 +513,7 @@
           <w:ilvl w:val="0"/>
           <w:numId w:val="4"/>
         </w:numPr>
-        <w:spacing w:before="100" w:beforeAutospacing="1" w:after="100" w:afterAutospacing="1" w:line="240" w:lineRule="auto"/>
+        <w:spacing w:before="100" w:beforeAutospacing="1" w:after="100" w:afterAutospacing="1" w:line="276" w:lineRule="auto"/>
         <w:rPr>
           <w:rFonts w:ascii="Times New Roman" w:eastAsia="Times New Roman" w:hAnsi="Times New Roman" w:cs="Times New Roman"/>
           <w:sz w:val="24"/>
@@ -242,6 +529,63 @@
           <w:lang w:eastAsia="ru-RU"/>
         </w:rPr>
         <w:t>Как задать стили для экранов шириной от 800 до 1200 пикселей?</w:t>
+      </w:r>
+    </w:p>
+    <w:p>
+      <w:pPr>
+        <w:spacing w:before="100" w:beforeAutospacing="1" w:after="100" w:afterAutospacing="1" w:line="276" w:lineRule="auto"/>
+        <w:ind w:left="720"/>
+        <w:rPr>
+          <w:rFonts w:ascii="Times New Roman" w:eastAsia="Times New Roman" w:hAnsi="Times New Roman" w:cs="Times New Roman"/>
+          <w:sz w:val="24"/>
+          <w:szCs w:val="24"/>
+          <w:lang w:val="en-US" w:eastAsia="ru-RU"/>
+        </w:rPr>
+      </w:pPr>
+      <w:r>
+        <w:rPr>
+          <w:rFonts w:ascii="Times New Roman" w:hAnsi="Times New Roman" w:cs="Times New Roman"/>
+          <w:sz w:val="24"/>
+          <w:szCs w:val="24"/>
+          <w:lang w:val="en-US"/>
+        </w:rPr>
+        <w:t xml:space="preserve">@media (min-width: </w:t>
+      </w:r>
+      <w:r>
+        <w:rPr>
+          <w:rFonts w:ascii="Times New Roman" w:hAnsi="Times New Roman" w:cs="Times New Roman"/>
+          <w:sz w:val="24"/>
+          <w:szCs w:val="24"/>
+          <w:lang w:val="en-US"/>
+        </w:rPr>
+        <w:t>8</w:t>
+      </w:r>
+      <w:r>
+        <w:rPr>
+          <w:rFonts w:ascii="Times New Roman" w:hAnsi="Times New Roman" w:cs="Times New Roman"/>
+          <w:sz w:val="24"/>
+          <w:szCs w:val="24"/>
+          <w:lang w:val="en-US"/>
+        </w:rPr>
+        <w:t xml:space="preserve">00px) and (max-width: </w:t>
+      </w:r>
+      <w:r>
+        <w:rPr>
+          <w:rFonts w:ascii="Times New Roman" w:hAnsi="Times New Roman" w:cs="Times New Roman"/>
+          <w:sz w:val="24"/>
+          <w:szCs w:val="24"/>
+          <w:lang w:val="en-US"/>
+        </w:rPr>
+        <w:t>12</w:t>
+      </w:r>
+      <w:r>
+        <w:rPr>
+          <w:rFonts w:ascii="Times New Roman" w:hAnsi="Times New Roman" w:cs="Times New Roman"/>
+          <w:sz w:val="24"/>
+          <w:szCs w:val="24"/>
+          <w:lang w:val="en-US"/>
+        </w:rPr>
+        <w:t>00px)</w:t>
       </w:r>
     </w:p>
     <w:p>
@@ -250,22 +594,293 @@
           <w:ilvl w:val="0"/>
           <w:numId w:val="4"/>
         </w:numPr>
-        <w:spacing w:before="100" w:beforeAutospacing="1" w:after="100" w:afterAutospacing="1" w:line="240" w:lineRule="auto"/>
-        <w:rPr>
-          <w:rFonts w:ascii="Times New Roman" w:eastAsia="Times New Roman" w:hAnsi="Times New Roman" w:cs="Times New Roman"/>
-          <w:sz w:val="24"/>
-          <w:szCs w:val="24"/>
-          <w:lang w:eastAsia="ru-RU"/>
-        </w:rPr>
-      </w:pPr>
-      <w:r>
-        <w:rPr>
-          <w:rFonts w:ascii="Times New Roman" w:eastAsia="Times New Roman" w:hAnsi="Times New Roman" w:cs="Times New Roman"/>
-          <w:sz w:val="24"/>
-          <w:szCs w:val="24"/>
-          <w:lang w:eastAsia="ru-RU"/>
-        </w:rPr>
-        <w:t>Приведите минимум 2 примера как подключать медиазапросы?</w:t>
+        <w:spacing w:before="100" w:beforeAutospacing="1" w:after="100" w:afterAutospacing="1" w:line="276" w:lineRule="auto"/>
+        <w:rPr>
+          <w:rFonts w:ascii="Times New Roman" w:eastAsia="Times New Roman" w:hAnsi="Times New Roman" w:cs="Times New Roman"/>
+          <w:sz w:val="24"/>
+          <w:szCs w:val="24"/>
+          <w:lang w:eastAsia="ru-RU"/>
+        </w:rPr>
+      </w:pPr>
+      <w:r>
+        <w:rPr>
+          <w:rFonts w:ascii="Times New Roman" w:eastAsia="Times New Roman" w:hAnsi="Times New Roman" w:cs="Times New Roman"/>
+          <w:sz w:val="24"/>
+          <w:szCs w:val="24"/>
+          <w:lang w:eastAsia="ru-RU"/>
+        </w:rPr>
+        <w:t xml:space="preserve">Приведите минимум 2 примера как подключать </w:t>
+      </w:r>
+      <w:proofErr w:type="spellStart"/>
+      <w:r>
+        <w:rPr>
+          <w:rFonts w:ascii="Times New Roman" w:eastAsia="Times New Roman" w:hAnsi="Times New Roman" w:cs="Times New Roman"/>
+          <w:sz w:val="24"/>
+          <w:szCs w:val="24"/>
+          <w:lang w:eastAsia="ru-RU"/>
+        </w:rPr>
+        <w:t>медиазапросы</w:t>
+      </w:r>
+      <w:proofErr w:type="spellEnd"/>
+      <w:r>
+        <w:rPr>
+          <w:rFonts w:ascii="Times New Roman" w:eastAsia="Times New Roman" w:hAnsi="Times New Roman" w:cs="Times New Roman"/>
+          <w:sz w:val="24"/>
+          <w:szCs w:val="24"/>
+          <w:lang w:eastAsia="ru-RU"/>
+        </w:rPr>
+        <w:t>?</w:t>
+      </w:r>
+    </w:p>
+    <w:p>
+      <w:pPr>
+        <w:spacing w:before="100" w:beforeAutospacing="1" w:after="100" w:afterAutospacing="1" w:line="276" w:lineRule="auto"/>
+        <w:ind w:left="720"/>
+        <w:rPr>
+          <w:rFonts w:ascii="Times New Roman" w:eastAsia="Times New Roman" w:hAnsi="Times New Roman" w:cs="Times New Roman"/>
+          <w:sz w:val="24"/>
+          <w:szCs w:val="24"/>
+          <w:lang w:val="en-US" w:eastAsia="ru-RU"/>
+        </w:rPr>
+      </w:pPr>
+      <w:r>
+        <w:rPr>
+          <w:rFonts w:ascii="Times New Roman" w:eastAsia="Times New Roman" w:hAnsi="Times New Roman" w:cs="Times New Roman"/>
+          <w:sz w:val="24"/>
+          <w:szCs w:val="24"/>
+          <w:lang w:eastAsia="ru-RU"/>
+        </w:rPr>
+        <w:lastRenderedPageBreak/>
+        <w:t xml:space="preserve">в </w:t>
+      </w:r>
+      <w:r>
+        <w:rPr>
+          <w:rFonts w:ascii="Times New Roman" w:eastAsia="Times New Roman" w:hAnsi="Times New Roman" w:cs="Times New Roman"/>
+          <w:sz w:val="24"/>
+          <w:szCs w:val="24"/>
+          <w:lang w:val="en-US" w:eastAsia="ru-RU"/>
+        </w:rPr>
+        <w:t xml:space="preserve">HTML </w:t>
+      </w:r>
+    </w:p>
+    <w:p>
+      <w:pPr>
+        <w:spacing w:before="100" w:beforeAutospacing="1" w:after="100" w:afterAutospacing="1" w:line="276" w:lineRule="auto"/>
+        <w:ind w:left="720"/>
+        <w:rPr>
+          <w:rFonts w:ascii="Times New Roman" w:hAnsi="Times New Roman" w:cs="Times New Roman"/>
+          <w:sz w:val="24"/>
+          <w:szCs w:val="24"/>
+          <w:lang w:val="en-US"/>
+        </w:rPr>
+      </w:pPr>
+      <w:r>
+        <w:rPr>
+          <w:rFonts w:ascii="Times New Roman" w:hAnsi="Times New Roman" w:cs="Times New Roman"/>
+          <w:sz w:val="24"/>
+          <w:szCs w:val="24"/>
+          <w:lang w:val="en-US"/>
+        </w:rPr>
+        <w:t xml:space="preserve">&lt;link </w:t>
+      </w:r>
+      <w:proofErr w:type="spellStart"/>
+      <w:r>
+        <w:rPr>
+          <w:rFonts w:ascii="Times New Roman" w:hAnsi="Times New Roman" w:cs="Times New Roman"/>
+          <w:sz w:val="24"/>
+          <w:szCs w:val="24"/>
+          <w:lang w:val="en-US"/>
+        </w:rPr>
+        <w:t>rel</w:t>
+      </w:r>
+      <w:proofErr w:type="spellEnd"/>
+      <w:r>
+        <w:rPr>
+          <w:rFonts w:ascii="Times New Roman" w:hAnsi="Times New Roman" w:cs="Times New Roman"/>
+          <w:sz w:val="24"/>
+          <w:szCs w:val="24"/>
+          <w:lang w:val="en-US"/>
+        </w:rPr>
+        <w:t xml:space="preserve">="stylesheet" media="screen and (color)" </w:t>
+      </w:r>
+      <w:proofErr w:type="spellStart"/>
+      <w:r>
+        <w:rPr>
+          <w:rFonts w:ascii="Times New Roman" w:hAnsi="Times New Roman" w:cs="Times New Roman"/>
+          <w:sz w:val="24"/>
+          <w:szCs w:val="24"/>
+          <w:lang w:val="en-US"/>
+        </w:rPr>
+        <w:t>href</w:t>
+      </w:r>
+      <w:proofErr w:type="spellEnd"/>
+      <w:r>
+        <w:rPr>
+          <w:rFonts w:ascii="Times New Roman" w:hAnsi="Times New Roman" w:cs="Times New Roman"/>
+          <w:sz w:val="24"/>
+          <w:szCs w:val="24"/>
+          <w:lang w:val="en-US"/>
+        </w:rPr>
+        <w:t>="example.css"&gt;</w:t>
+      </w:r>
+    </w:p>
+    <w:p>
+      <w:pPr>
+        <w:spacing w:before="100" w:beforeAutospacing="1" w:after="100" w:afterAutospacing="1" w:line="276" w:lineRule="auto"/>
+        <w:ind w:left="720"/>
+        <w:rPr>
+          <w:rFonts w:ascii="Times New Roman" w:hAnsi="Times New Roman" w:cs="Times New Roman"/>
+          <w:sz w:val="24"/>
+          <w:szCs w:val="24"/>
+          <w:lang w:val="en-US"/>
+        </w:rPr>
+      </w:pPr>
+      <w:r>
+        <w:rPr>
+          <w:rFonts w:ascii="Times New Roman" w:hAnsi="Times New Roman" w:cs="Times New Roman"/>
+          <w:sz w:val="24"/>
+          <w:szCs w:val="24"/>
+        </w:rPr>
+        <w:t xml:space="preserve">В таблице стилей </w:t>
+      </w:r>
+      <w:r>
+        <w:rPr>
+          <w:rFonts w:ascii="Times New Roman" w:hAnsi="Times New Roman" w:cs="Times New Roman"/>
+          <w:sz w:val="24"/>
+          <w:szCs w:val="24"/>
+          <w:lang w:val="en-US"/>
+        </w:rPr>
+        <w:t>style</w:t>
+      </w:r>
+      <w:r>
+        <w:rPr>
+          <w:rFonts w:ascii="Times New Roman" w:hAnsi="Times New Roman" w:cs="Times New Roman"/>
+          <w:sz w:val="24"/>
+          <w:szCs w:val="24"/>
+        </w:rPr>
+        <w:t>.</w:t>
+      </w:r>
+      <w:proofErr w:type="spellStart"/>
+      <w:r>
+        <w:rPr>
+          <w:rFonts w:ascii="Times New Roman" w:hAnsi="Times New Roman" w:cs="Times New Roman"/>
+          <w:sz w:val="24"/>
+          <w:szCs w:val="24"/>
+          <w:lang w:val="en-US"/>
+        </w:rPr>
+        <w:t>css</w:t>
+      </w:r>
+      <w:proofErr w:type="spellEnd"/>
+    </w:p>
+    <w:p>
+      <w:pPr>
+        <w:spacing w:before="100" w:beforeAutospacing="1" w:after="100" w:afterAutospacing="1" w:line="276" w:lineRule="auto"/>
+        <w:ind w:left="720"/>
+        <w:rPr>
+          <w:rFonts w:ascii="Times New Roman" w:hAnsi="Times New Roman" w:cs="Times New Roman"/>
+          <w:sz w:val="24"/>
+          <w:szCs w:val="24"/>
+          <w:lang w:val="en-US"/>
+        </w:rPr>
+      </w:pPr>
+      <w:r>
+        <w:rPr>
+          <w:rFonts w:ascii="Times New Roman" w:hAnsi="Times New Roman" w:cs="Times New Roman"/>
+          <w:sz w:val="24"/>
+          <w:szCs w:val="24"/>
+          <w:lang w:val="en-US"/>
+        </w:rPr>
+        <w:t xml:space="preserve">@media (max-width: 600px) </w:t>
+      </w:r>
+      <w:proofErr w:type="gramStart"/>
+      <w:r>
+        <w:rPr>
+          <w:rFonts w:ascii="Times New Roman" w:hAnsi="Times New Roman" w:cs="Times New Roman"/>
+          <w:sz w:val="24"/>
+          <w:szCs w:val="24"/>
+          <w:lang w:val="en-US"/>
+        </w:rPr>
+        <w:t>{ #</w:t>
+      </w:r>
+      <w:proofErr w:type="gramEnd"/>
+      <w:r>
+        <w:rPr>
+          <w:rFonts w:ascii="Times New Roman" w:hAnsi="Times New Roman" w:cs="Times New Roman"/>
+          <w:sz w:val="24"/>
+          <w:szCs w:val="24"/>
+          <w:lang w:val="en-US"/>
+        </w:rPr>
+        <w:t>sidebar {display: none;} }</w:t>
+      </w:r>
+    </w:p>
+    <w:p>
+      <w:pPr>
+        <w:spacing w:before="100" w:beforeAutospacing="1" w:after="100" w:afterAutospacing="1" w:line="276" w:lineRule="auto"/>
+        <w:ind w:left="720"/>
+        <w:rPr>
+          <w:rFonts w:ascii="Times New Roman" w:hAnsi="Times New Roman" w:cs="Times New Roman"/>
+          <w:sz w:val="24"/>
+          <w:szCs w:val="24"/>
+          <w:lang w:val="en-US"/>
+        </w:rPr>
+      </w:pPr>
+      <w:r>
+        <w:rPr>
+          <w:rFonts w:ascii="Times New Roman" w:hAnsi="Times New Roman" w:cs="Times New Roman"/>
+          <w:sz w:val="24"/>
+          <w:szCs w:val="24"/>
+        </w:rPr>
+        <w:t xml:space="preserve">В коде страницы внутри тега </w:t>
+      </w:r>
+      <w:r>
+        <w:rPr>
+          <w:rFonts w:ascii="Times New Roman" w:hAnsi="Times New Roman" w:cs="Times New Roman"/>
+          <w:sz w:val="24"/>
+          <w:szCs w:val="24"/>
+          <w:lang w:val="en-US"/>
+        </w:rPr>
+        <w:t>style</w:t>
+      </w:r>
+    </w:p>
+    <w:p>
+      <w:pPr>
+        <w:spacing w:before="100" w:beforeAutospacing="1" w:after="100" w:afterAutospacing="1" w:line="276" w:lineRule="auto"/>
+        <w:ind w:left="720"/>
+        <w:rPr>
+          <w:rFonts w:ascii="Times New Roman" w:eastAsia="Times New Roman" w:hAnsi="Times New Roman" w:cs="Times New Roman"/>
+          <w:sz w:val="24"/>
+          <w:szCs w:val="24"/>
+          <w:lang w:val="en-US" w:eastAsia="ru-RU"/>
+        </w:rPr>
+      </w:pPr>
+      <w:r>
+        <w:rPr>
+          <w:rFonts w:ascii="Times New Roman" w:hAnsi="Times New Roman" w:cs="Times New Roman"/>
+          <w:sz w:val="24"/>
+          <w:szCs w:val="24"/>
+          <w:lang w:val="en-US"/>
+        </w:rPr>
+        <w:t xml:space="preserve">&lt;style&gt; @media (max-width: 600px) </w:t>
+      </w:r>
+      <w:proofErr w:type="gramStart"/>
+      <w:r>
+        <w:rPr>
+          <w:rFonts w:ascii="Times New Roman" w:hAnsi="Times New Roman" w:cs="Times New Roman"/>
+          <w:sz w:val="24"/>
+          <w:szCs w:val="24"/>
+          <w:lang w:val="en-US"/>
+        </w:rPr>
+        <w:t>{ #</w:t>
+      </w:r>
+      <w:proofErr w:type="gramEnd"/>
+      <w:r>
+        <w:rPr>
+          <w:rFonts w:ascii="Times New Roman" w:hAnsi="Times New Roman" w:cs="Times New Roman"/>
+          <w:sz w:val="24"/>
+          <w:szCs w:val="24"/>
+          <w:lang w:val="en-US"/>
+        </w:rPr>
+        <w:t>sidebar {display: none;} } &lt;/style&gt;</w:t>
       </w:r>
     </w:p>
     <w:p>
@@ -274,7 +889,7 @@
           <w:ilvl w:val="0"/>
           <w:numId w:val="4"/>
         </w:numPr>
-        <w:spacing w:before="100" w:beforeAutospacing="1" w:after="100" w:afterAutospacing="1" w:line="240" w:lineRule="auto"/>
+        <w:spacing w:before="100" w:beforeAutospacing="1" w:after="100" w:afterAutospacing="1" w:line="276" w:lineRule="auto"/>
         <w:rPr>
           <w:rFonts w:ascii="Times New Roman" w:eastAsia="Times New Roman" w:hAnsi="Times New Roman" w:cs="Times New Roman"/>
           <w:sz w:val="24"/>
@@ -290,6 +905,117 @@
           <w:lang w:eastAsia="ru-RU"/>
         </w:rPr>
         <w:t>Как можно задавать гибкие изображения?</w:t>
+      </w:r>
+    </w:p>
+    <w:p>
+      <w:pPr>
+        <w:spacing w:before="100" w:beforeAutospacing="1" w:after="100" w:afterAutospacing="1" w:line="276" w:lineRule="auto"/>
+        <w:ind w:left="720"/>
+        <w:rPr>
+          <w:rFonts w:ascii="Times New Roman" w:hAnsi="Times New Roman" w:cs="Times New Roman"/>
+          <w:sz w:val="24"/>
+          <w:szCs w:val="24"/>
+        </w:rPr>
+      </w:pPr>
+      <w:r>
+        <w:rPr>
+          <w:rFonts w:ascii="Times New Roman" w:eastAsia="Times New Roman" w:hAnsi="Times New Roman" w:cs="Times New Roman"/>
+          <w:sz w:val="24"/>
+          <w:szCs w:val="24"/>
+          <w:lang w:eastAsia="ru-RU"/>
+        </w:rPr>
+        <w:t xml:space="preserve">Использовать </w:t>
+      </w:r>
+      <w:r>
+        <w:rPr>
+          <w:rFonts w:ascii="Times New Roman" w:eastAsia="Times New Roman" w:hAnsi="Times New Roman" w:cs="Times New Roman"/>
+          <w:sz w:val="24"/>
+          <w:szCs w:val="24"/>
+          <w:lang w:val="en-US" w:eastAsia="ru-RU"/>
+        </w:rPr>
+        <w:t>max</w:t>
+      </w:r>
+      <w:r>
+        <w:rPr>
+          <w:rFonts w:ascii="Times New Roman" w:eastAsia="Times New Roman" w:hAnsi="Times New Roman" w:cs="Times New Roman"/>
+          <w:sz w:val="24"/>
+          <w:szCs w:val="24"/>
+          <w:lang w:eastAsia="ru-RU"/>
+        </w:rPr>
+        <w:t>-</w:t>
+      </w:r>
+      <w:r>
+        <w:rPr>
+          <w:rFonts w:ascii="Times New Roman" w:eastAsia="Times New Roman" w:hAnsi="Times New Roman" w:cs="Times New Roman"/>
+          <w:sz w:val="24"/>
+          <w:szCs w:val="24"/>
+          <w:lang w:val="en-US" w:eastAsia="ru-RU"/>
+        </w:rPr>
+        <w:t>width</w:t>
+      </w:r>
+      <w:r>
+        <w:rPr>
+          <w:rFonts w:ascii="Times New Roman" w:eastAsia="Times New Roman" w:hAnsi="Times New Roman" w:cs="Times New Roman"/>
+          <w:sz w:val="24"/>
+          <w:szCs w:val="24"/>
+          <w:lang w:eastAsia="ru-RU"/>
+        </w:rPr>
+        <w:t xml:space="preserve"> (</w:t>
+      </w:r>
+      <w:proofErr w:type="spellStart"/>
+      <w:r>
+        <w:rPr>
+          <w:rFonts w:ascii="Times New Roman" w:hAnsi="Times New Roman" w:cs="Times New Roman"/>
+          <w:sz w:val="24"/>
+          <w:szCs w:val="24"/>
+        </w:rPr>
+        <w:t>max-width</w:t>
+      </w:r>
+      <w:proofErr w:type="spellEnd"/>
+      <w:r>
+        <w:rPr>
+          <w:rFonts w:ascii="Times New Roman" w:hAnsi="Times New Roman" w:cs="Times New Roman"/>
+          <w:sz w:val="24"/>
+          <w:szCs w:val="24"/>
+        </w:rPr>
+        <w:t>: 100%;</w:t>
+      </w:r>
+      <w:r>
+        <w:rPr>
+          <w:rFonts w:ascii="Times New Roman" w:hAnsi="Times New Roman" w:cs="Times New Roman"/>
+          <w:sz w:val="24"/>
+          <w:szCs w:val="24"/>
+        </w:rPr>
+        <w:t>)</w:t>
+      </w:r>
+    </w:p>
+    <w:p>
+      <w:pPr>
+        <w:spacing w:before="100" w:beforeAutospacing="1" w:after="100" w:afterAutospacing="1" w:line="276" w:lineRule="auto"/>
+        <w:ind w:left="720"/>
+        <w:rPr>
+          <w:rFonts w:ascii="Times New Roman" w:eastAsia="Times New Roman" w:hAnsi="Times New Roman" w:cs="Times New Roman"/>
+          <w:sz w:val="24"/>
+          <w:szCs w:val="24"/>
+          <w:lang w:eastAsia="ru-RU"/>
+        </w:rPr>
+      </w:pPr>
+      <w:r>
+        <w:rPr>
+          <w:rFonts w:ascii="Times New Roman" w:hAnsi="Times New Roman" w:cs="Times New Roman"/>
+          <w:sz w:val="24"/>
+          <w:szCs w:val="24"/>
+        </w:rPr>
+        <w:t xml:space="preserve">Подключать разные изображения для разных девайсов внутри тега </w:t>
+      </w:r>
+      <w:r>
+        <w:rPr>
+          <w:rFonts w:ascii="Times New Roman" w:hAnsi="Times New Roman" w:cs="Times New Roman"/>
+          <w:sz w:val="24"/>
+          <w:szCs w:val="24"/>
+          <w:lang w:val="en-US"/>
+        </w:rPr>
+        <w:t>picture</w:t>
       </w:r>
     </w:p>
     <w:p>
@@ -298,7 +1024,7 @@
           <w:ilvl w:val="0"/>
           <w:numId w:val="4"/>
         </w:numPr>
-        <w:spacing w:before="100" w:beforeAutospacing="1" w:after="100" w:afterAutospacing="1" w:line="240" w:lineRule="auto"/>
+        <w:spacing w:before="100" w:beforeAutospacing="1" w:after="100" w:afterAutospacing="1" w:line="276" w:lineRule="auto"/>
         <w:rPr>
           <w:rFonts w:ascii="Times New Roman" w:eastAsia="Times New Roman" w:hAnsi="Times New Roman" w:cs="Times New Roman"/>
           <w:sz w:val="24"/>
@@ -315,15 +1041,17 @@
         </w:rPr>
         <w:t xml:space="preserve">Как задать стили только для </w:t>
       </w:r>
-      <w:r>
-        <w:rPr>
-          <w:rFonts w:ascii="Courier New" w:eastAsia="Times New Roman" w:hAnsi="Courier New" w:cs="Courier New"/>
-          <w:sz w:val="20"/>
-          <w:szCs w:val="20"/>
+      <w:proofErr w:type="spellStart"/>
+      <w:r>
+        <w:rPr>
+          <w:rFonts w:ascii="Times New Roman" w:eastAsia="Times New Roman" w:hAnsi="Times New Roman" w:cs="Times New Roman"/>
+          <w:sz w:val="24"/>
+          <w:szCs w:val="24"/>
           <w:lang w:eastAsia="ru-RU"/>
         </w:rPr>
         <w:t>landscape</w:t>
       </w:r>
+      <w:proofErr w:type="spellEnd"/>
       <w:r>
         <w:rPr>
           <w:rFonts w:ascii="Times New Roman" w:eastAsia="Times New Roman" w:hAnsi="Times New Roman" w:cs="Times New Roman"/>
@@ -333,15 +1061,17 @@
         </w:rPr>
         <w:t xml:space="preserve"> поворота экрана? И что вообще такое </w:t>
       </w:r>
-      <w:r>
-        <w:rPr>
-          <w:rFonts w:ascii="Courier New" w:eastAsia="Times New Roman" w:hAnsi="Courier New" w:cs="Courier New"/>
-          <w:sz w:val="20"/>
-          <w:szCs w:val="20"/>
+      <w:proofErr w:type="spellStart"/>
+      <w:r>
+        <w:rPr>
+          <w:rFonts w:ascii="Times New Roman" w:eastAsia="Times New Roman" w:hAnsi="Times New Roman" w:cs="Times New Roman"/>
+          <w:sz w:val="24"/>
+          <w:szCs w:val="24"/>
           <w:lang w:eastAsia="ru-RU"/>
         </w:rPr>
         <w:t>landscape</w:t>
       </w:r>
+      <w:proofErr w:type="spellEnd"/>
       <w:r>
         <w:rPr>
           <w:rFonts w:ascii="Times New Roman" w:eastAsia="Times New Roman" w:hAnsi="Times New Roman" w:cs="Times New Roman"/>
@@ -351,15 +1081,17 @@
         </w:rPr>
         <w:t xml:space="preserve"> и чем он отличается от </w:t>
       </w:r>
-      <w:r>
-        <w:rPr>
-          <w:rFonts w:ascii="Courier New" w:eastAsia="Times New Roman" w:hAnsi="Courier New" w:cs="Courier New"/>
-          <w:sz w:val="20"/>
-          <w:szCs w:val="20"/>
+      <w:proofErr w:type="spellStart"/>
+      <w:r>
+        <w:rPr>
+          <w:rFonts w:ascii="Times New Roman" w:eastAsia="Times New Roman" w:hAnsi="Times New Roman" w:cs="Times New Roman"/>
+          <w:sz w:val="24"/>
+          <w:szCs w:val="24"/>
           <w:lang w:eastAsia="ru-RU"/>
         </w:rPr>
         <w:t>portrait</w:t>
       </w:r>
+      <w:proofErr w:type="spellEnd"/>
       <w:r>
         <w:rPr>
           <w:rFonts w:ascii="Times New Roman" w:eastAsia="Times New Roman" w:hAnsi="Times New Roman" w:cs="Times New Roman"/>
@@ -368,6 +1100,185 @@
           <w:lang w:eastAsia="ru-RU"/>
         </w:rPr>
         <w:t>?</w:t>
+      </w:r>
+    </w:p>
+    <w:p>
+      <w:pPr>
+        <w:spacing w:before="100" w:beforeAutospacing="1" w:after="100" w:afterAutospacing="1" w:line="276" w:lineRule="auto"/>
+        <w:ind w:left="720"/>
+        <w:rPr>
+          <w:rFonts w:ascii="Times New Roman" w:eastAsia="Times New Roman" w:hAnsi="Times New Roman" w:cs="Times New Roman"/>
+          <w:sz w:val="24"/>
+          <w:szCs w:val="24"/>
+          <w:lang w:eastAsia="ru-RU"/>
+        </w:rPr>
+      </w:pPr>
+      <w:r>
+        <w:rPr>
+          <w:rFonts w:ascii="Times New Roman" w:eastAsia="Times New Roman" w:hAnsi="Times New Roman" w:cs="Times New Roman"/>
+          <w:sz w:val="24"/>
+          <w:szCs w:val="24"/>
+          <w:lang w:val="en-US" w:eastAsia="ru-RU"/>
+        </w:rPr>
+        <w:t>Landscape</w:t>
+      </w:r>
+      <w:r>
+        <w:rPr>
+          <w:rFonts w:ascii="Times New Roman" w:eastAsia="Times New Roman" w:hAnsi="Times New Roman" w:cs="Times New Roman"/>
+          <w:sz w:val="24"/>
+          <w:szCs w:val="24"/>
+          <w:lang w:eastAsia="ru-RU"/>
+        </w:rPr>
+        <w:t xml:space="preserve"> – альбомный режим, </w:t>
+      </w:r>
+      <w:r>
+        <w:rPr>
+          <w:rFonts w:ascii="Times New Roman" w:eastAsia="Times New Roman" w:hAnsi="Times New Roman" w:cs="Times New Roman"/>
+          <w:sz w:val="24"/>
+          <w:szCs w:val="24"/>
+          <w:lang w:val="en-US" w:eastAsia="ru-RU"/>
+        </w:rPr>
+        <w:t>portrait</w:t>
+      </w:r>
+      <w:r>
+        <w:rPr>
+          <w:rFonts w:ascii="Times New Roman" w:eastAsia="Times New Roman" w:hAnsi="Times New Roman" w:cs="Times New Roman"/>
+          <w:sz w:val="24"/>
+          <w:szCs w:val="24"/>
+          <w:lang w:eastAsia="ru-RU"/>
+        </w:rPr>
+        <w:t xml:space="preserve"> – портретный.</w:t>
+      </w:r>
+    </w:p>
+    <w:p>
+      <w:pPr>
+        <w:spacing w:before="100" w:beforeAutospacing="1" w:after="100" w:afterAutospacing="1" w:line="276" w:lineRule="auto"/>
+        <w:ind w:left="720"/>
+        <w:rPr>
+          <w:rFonts w:ascii="Times New Roman" w:eastAsia="Times New Roman" w:hAnsi="Times New Roman" w:cs="Times New Roman"/>
+          <w:sz w:val="24"/>
+          <w:szCs w:val="24"/>
+          <w:lang w:eastAsia="ru-RU"/>
+        </w:rPr>
+      </w:pPr>
+      <w:r>
+        <w:rPr>
+          <w:rFonts w:ascii="Times New Roman" w:eastAsia="Times New Roman" w:hAnsi="Times New Roman" w:cs="Times New Roman"/>
+          <w:sz w:val="24"/>
+          <w:szCs w:val="24"/>
+          <w:lang w:eastAsia="ru-RU"/>
+        </w:rPr>
+        <w:t xml:space="preserve">Режим нужно указать внутри функции </w:t>
+      </w:r>
+      <w:r>
+        <w:rPr>
+          <w:rFonts w:ascii="Times New Roman" w:eastAsia="Times New Roman" w:hAnsi="Times New Roman" w:cs="Times New Roman"/>
+          <w:sz w:val="24"/>
+          <w:szCs w:val="24"/>
+          <w:lang w:val="en-US" w:eastAsia="ru-RU"/>
+        </w:rPr>
+        <w:t>orientation</w:t>
+      </w:r>
+      <w:r>
+        <w:rPr>
+          <w:rFonts w:ascii="Times New Roman" w:eastAsia="Times New Roman" w:hAnsi="Times New Roman" w:cs="Times New Roman"/>
+          <w:sz w:val="24"/>
+          <w:szCs w:val="24"/>
+          <w:lang w:eastAsia="ru-RU"/>
+        </w:rPr>
+        <w:t>:</w:t>
+      </w:r>
+    </w:p>
+    <w:p>
+      <w:pPr>
+        <w:spacing w:before="100" w:beforeAutospacing="1" w:after="100" w:afterAutospacing="1" w:line="276" w:lineRule="auto"/>
+        <w:ind w:left="720"/>
+        <w:rPr>
+          <w:rFonts w:ascii="Times New Roman" w:eastAsia="Times New Roman" w:hAnsi="Times New Roman" w:cs="Times New Roman"/>
+          <w:sz w:val="24"/>
+          <w:szCs w:val="24"/>
+          <w:lang w:eastAsia="ru-RU"/>
+        </w:rPr>
+      </w:pPr>
+      <w:r>
+        <w:rPr>
+          <w:rFonts w:ascii="Times New Roman" w:hAnsi="Times New Roman" w:cs="Times New Roman"/>
+          <w:sz w:val="24"/>
+          <w:szCs w:val="24"/>
+        </w:rPr>
+        <w:t>@</w:t>
+      </w:r>
+      <w:proofErr w:type="spellStart"/>
+      <w:r>
+        <w:rPr>
+          <w:rFonts w:ascii="Times New Roman" w:hAnsi="Times New Roman" w:cs="Times New Roman"/>
+          <w:sz w:val="24"/>
+          <w:szCs w:val="24"/>
+        </w:rPr>
+        <w:t>media</w:t>
+      </w:r>
+      <w:proofErr w:type="spellEnd"/>
+      <w:r>
+        <w:rPr>
+          <w:rFonts w:ascii="Times New Roman" w:hAnsi="Times New Roman" w:cs="Times New Roman"/>
+          <w:sz w:val="24"/>
+          <w:szCs w:val="24"/>
+        </w:rPr>
+        <w:t xml:space="preserve"> (</w:t>
+      </w:r>
+      <w:proofErr w:type="spellStart"/>
+      <w:r>
+        <w:rPr>
+          <w:rFonts w:ascii="Times New Roman" w:hAnsi="Times New Roman" w:cs="Times New Roman"/>
+          <w:sz w:val="24"/>
+          <w:szCs w:val="24"/>
+        </w:rPr>
+        <w:t>orientation</w:t>
+      </w:r>
+      <w:proofErr w:type="spellEnd"/>
+      <w:r>
+        <w:rPr>
+          <w:rFonts w:ascii="Times New Roman" w:hAnsi="Times New Roman" w:cs="Times New Roman"/>
+          <w:sz w:val="24"/>
+          <w:szCs w:val="24"/>
+        </w:rPr>
+        <w:t xml:space="preserve">: </w:t>
+      </w:r>
+      <w:proofErr w:type="spellStart"/>
+      <w:r>
+        <w:rPr>
+          <w:rFonts w:ascii="Times New Roman" w:hAnsi="Times New Roman" w:cs="Times New Roman"/>
+          <w:sz w:val="24"/>
+          <w:szCs w:val="24"/>
+        </w:rPr>
+        <w:t>landscape</w:t>
+      </w:r>
+      <w:proofErr w:type="spellEnd"/>
+      <w:r>
+        <w:rPr>
+          <w:rFonts w:ascii="Times New Roman" w:hAnsi="Times New Roman" w:cs="Times New Roman"/>
+          <w:sz w:val="24"/>
+          <w:szCs w:val="24"/>
+        </w:rPr>
+        <w:t>) {</w:t>
+      </w:r>
+      <w:r>
+        <w:rPr>
+          <w:rFonts w:ascii="Times New Roman" w:hAnsi="Times New Roman" w:cs="Times New Roman"/>
+          <w:sz w:val="24"/>
+          <w:szCs w:val="24"/>
+          <w:lang w:val="en-US"/>
+        </w:rPr>
+        <w:t>}</w:t>
+      </w:r>
+      <w:r>
+        <w:rPr>
+          <w:rFonts w:ascii="Times New Roman" w:eastAsia="Times New Roman" w:hAnsi="Times New Roman" w:cs="Times New Roman"/>
+          <w:sz w:val="24"/>
+          <w:szCs w:val="24"/>
+          <w:lang w:eastAsia="ru-RU"/>
+        </w:rPr>
+        <w:t xml:space="preserve"> </w:t>
       </w:r>
     </w:p>
     <w:p>
@@ -376,7 +1287,7 @@
           <w:ilvl w:val="0"/>
           <w:numId w:val="4"/>
         </w:numPr>
-        <w:spacing w:before="100" w:beforeAutospacing="1" w:after="100" w:afterAutospacing="1" w:line="240" w:lineRule="auto"/>
+        <w:spacing w:before="100" w:beforeAutospacing="1" w:after="100" w:afterAutospacing="1" w:line="276" w:lineRule="auto"/>
         <w:rPr>
           <w:rFonts w:ascii="Times New Roman" w:eastAsia="Times New Roman" w:hAnsi="Times New Roman" w:cs="Times New Roman"/>
           <w:sz w:val="24"/>
@@ -392,6 +1303,99 @@
           <w:lang w:eastAsia="ru-RU"/>
         </w:rPr>
         <w:t>Назовите минимум 3 способа как можно тестировать, как выглядит сайт при разных размерах экранов?</w:t>
+      </w:r>
+    </w:p>
+    <w:p>
+      <w:pPr>
+        <w:spacing w:before="100" w:beforeAutospacing="1" w:after="100" w:afterAutospacing="1" w:line="276" w:lineRule="auto"/>
+        <w:ind w:left="720"/>
+        <w:rPr>
+          <w:rFonts w:ascii="Times New Roman" w:eastAsia="Times New Roman" w:hAnsi="Times New Roman" w:cs="Times New Roman"/>
+          <w:sz w:val="24"/>
+          <w:szCs w:val="24"/>
+          <w:lang w:eastAsia="ru-RU"/>
+        </w:rPr>
+      </w:pPr>
+      <w:r>
+        <w:rPr>
+          <w:rFonts w:ascii="Times New Roman" w:eastAsia="Times New Roman" w:hAnsi="Times New Roman" w:cs="Times New Roman"/>
+          <w:sz w:val="24"/>
+          <w:szCs w:val="24"/>
+          <w:lang w:eastAsia="ru-RU"/>
+        </w:rPr>
+        <w:t>Смотреть сайт через разные устройства</w:t>
+      </w:r>
+    </w:p>
+    <w:p>
+      <w:pPr>
+        <w:spacing w:before="100" w:beforeAutospacing="1" w:after="100" w:afterAutospacing="1" w:line="276" w:lineRule="auto"/>
+        <w:ind w:left="720"/>
+        <w:rPr>
+          <w:rFonts w:ascii="Times New Roman" w:eastAsia="Times New Roman" w:hAnsi="Times New Roman" w:cs="Times New Roman"/>
+          <w:sz w:val="24"/>
+          <w:szCs w:val="24"/>
+          <w:lang w:val="en-US" w:eastAsia="ru-RU"/>
+        </w:rPr>
+      </w:pPr>
+      <w:r>
+        <w:rPr>
+          <w:rFonts w:ascii="Times New Roman" w:eastAsia="Times New Roman" w:hAnsi="Times New Roman" w:cs="Times New Roman"/>
+          <w:sz w:val="24"/>
+          <w:szCs w:val="24"/>
+          <w:lang w:eastAsia="ru-RU"/>
+        </w:rPr>
+        <w:t xml:space="preserve">Использовать инструменты разработчика </w:t>
+      </w:r>
+      <w:r>
+        <w:rPr>
+          <w:rFonts w:ascii="Times New Roman" w:eastAsia="Times New Roman" w:hAnsi="Times New Roman" w:cs="Times New Roman"/>
+          <w:sz w:val="24"/>
+          <w:szCs w:val="24"/>
+          <w:lang w:val="en-US" w:eastAsia="ru-RU"/>
+        </w:rPr>
+        <w:t>F12</w:t>
+      </w:r>
+    </w:p>
+    <w:p>
+      <w:pPr>
+        <w:spacing w:before="100" w:beforeAutospacing="1" w:after="100" w:afterAutospacing="1" w:line="276" w:lineRule="auto"/>
+        <w:ind w:left="720"/>
+        <w:rPr>
+          <w:rFonts w:ascii="Times New Roman" w:eastAsia="Times New Roman" w:hAnsi="Times New Roman" w:cs="Times New Roman"/>
+          <w:sz w:val="24"/>
+          <w:szCs w:val="24"/>
+          <w:lang w:eastAsia="ru-RU"/>
+        </w:rPr>
+      </w:pPr>
+      <w:r>
+        <w:rPr>
+          <w:rFonts w:ascii="Times New Roman" w:eastAsia="Times New Roman" w:hAnsi="Times New Roman" w:cs="Times New Roman"/>
+          <w:sz w:val="24"/>
+          <w:szCs w:val="24"/>
+          <w:lang w:eastAsia="ru-RU"/>
+        </w:rPr>
+        <w:t>Проверять на специальных сайтах (</w:t>
+      </w:r>
+      <w:hyperlink r:id="rId5" w:tgtFrame="_blank" w:history="1">
+        <w:r>
+          <w:rPr>
+            <w:rStyle w:val="link-annotation-unknown-block-id--1463377474"/>
+            <w:rFonts w:ascii="Times New Roman" w:hAnsi="Times New Roman" w:cs="Times New Roman"/>
+            <w:color w:val="0000FF"/>
+            <w:sz w:val="24"/>
+            <w:szCs w:val="24"/>
+            <w:u w:val="single"/>
+          </w:rPr>
+          <w:t>http://mattkersley.com/responsive/</w:t>
+        </w:r>
+      </w:hyperlink>
+      <w:r>
+        <w:rPr>
+          <w:rFonts w:ascii="Times New Roman" w:hAnsi="Times New Roman" w:cs="Times New Roman"/>
+          <w:sz w:val="24"/>
+          <w:szCs w:val="24"/>
+        </w:rPr>
+        <w:t>)</w:t>
       </w:r>
     </w:p>
     <w:p>
@@ -400,40 +1404,207 @@
           <w:ilvl w:val="0"/>
           <w:numId w:val="4"/>
         </w:numPr>
-        <w:spacing w:before="100" w:beforeAutospacing="1" w:after="100" w:afterAutospacing="1" w:line="240" w:lineRule="auto"/>
-        <w:rPr>
-          <w:rFonts w:ascii="Times New Roman" w:eastAsia="Times New Roman" w:hAnsi="Times New Roman" w:cs="Times New Roman"/>
-          <w:sz w:val="24"/>
-          <w:szCs w:val="24"/>
-          <w:lang w:eastAsia="ru-RU"/>
-        </w:rPr>
-      </w:pPr>
-      <w:r>
-        <w:rPr>
-          <w:rFonts w:ascii="Times New Roman" w:eastAsia="Times New Roman" w:hAnsi="Times New Roman" w:cs="Times New Roman"/>
-          <w:sz w:val="24"/>
-          <w:szCs w:val="24"/>
-          <w:lang w:eastAsia="ru-RU"/>
-        </w:rPr>
-        <w:t xml:space="preserve">Самостоятельно изучите, как можно подключить несколько картинок разных размеров через один тег </w:t>
-      </w:r>
-      <w:r>
-        <w:rPr>
-          <w:rFonts w:ascii="Courier New" w:eastAsia="Times New Roman" w:hAnsi="Courier New" w:cs="Courier New"/>
-          <w:sz w:val="20"/>
-          <w:szCs w:val="20"/>
-          <w:lang w:eastAsia="ru-RU"/>
-        </w:rPr>
-        <w:t>&lt;img&gt;</w:t>
-      </w:r>
-      <w:r>
-        <w:rPr>
-          <w:rFonts w:ascii="Times New Roman" w:eastAsia="Times New Roman" w:hAnsi="Times New Roman" w:cs="Times New Roman"/>
-          <w:sz w:val="24"/>
-          <w:szCs w:val="24"/>
-          <w:lang w:eastAsia="ru-RU"/>
-        </w:rPr>
-        <w:t>?</w:t>
+        <w:spacing w:before="100" w:beforeAutospacing="1" w:after="100" w:afterAutospacing="1" w:line="276" w:lineRule="auto"/>
+        <w:rPr>
+          <w:rFonts w:ascii="Times New Roman" w:eastAsia="Times New Roman" w:hAnsi="Times New Roman" w:cs="Times New Roman"/>
+          <w:sz w:val="24"/>
+          <w:szCs w:val="24"/>
+          <w:lang w:eastAsia="ru-RU"/>
+        </w:rPr>
+      </w:pPr>
+      <w:r>
+        <w:rPr>
+          <w:rFonts w:ascii="Times New Roman" w:eastAsia="Times New Roman" w:hAnsi="Times New Roman" w:cs="Times New Roman"/>
+          <w:sz w:val="24"/>
+          <w:szCs w:val="24"/>
+          <w:lang w:eastAsia="ru-RU"/>
+        </w:rPr>
+        <w:t xml:space="preserve">Самостоятельно изучите, как можно подключить несколько картинок разных </w:t>
+      </w:r>
+      <w:bookmarkStart w:id="0" w:name="_GoBack"/>
+      <w:bookmarkEnd w:id="0"/>
+      <w:r>
+        <w:rPr>
+          <w:rFonts w:ascii="Times New Roman" w:eastAsia="Times New Roman" w:hAnsi="Times New Roman" w:cs="Times New Roman"/>
+          <w:sz w:val="24"/>
+          <w:szCs w:val="24"/>
+          <w:lang w:eastAsia="ru-RU"/>
+        </w:rPr>
+        <w:t>размеров через один тег &lt;</w:t>
+      </w:r>
+      <w:proofErr w:type="spellStart"/>
+      <w:r>
+        <w:rPr>
+          <w:rFonts w:ascii="Times New Roman" w:eastAsia="Times New Roman" w:hAnsi="Times New Roman" w:cs="Times New Roman"/>
+          <w:sz w:val="24"/>
+          <w:szCs w:val="24"/>
+          <w:lang w:eastAsia="ru-RU"/>
+        </w:rPr>
+        <w:t>img</w:t>
+      </w:r>
+      <w:proofErr w:type="spellEnd"/>
+      <w:r>
+        <w:rPr>
+          <w:rFonts w:ascii="Times New Roman" w:eastAsia="Times New Roman" w:hAnsi="Times New Roman" w:cs="Times New Roman"/>
+          <w:sz w:val="24"/>
+          <w:szCs w:val="24"/>
+          <w:lang w:eastAsia="ru-RU"/>
+        </w:rPr>
+        <w:t>&gt;?</w:t>
+      </w:r>
+    </w:p>
+    <w:p>
+      <w:pPr>
+        <w:spacing w:before="100" w:beforeAutospacing="1" w:after="100" w:afterAutospacing="1" w:line="276" w:lineRule="auto"/>
+        <w:ind w:left="720"/>
+        <w:rPr>
+          <w:rFonts w:ascii="Times New Roman" w:eastAsia="Times New Roman" w:hAnsi="Times New Roman" w:cs="Times New Roman"/>
+          <w:sz w:val="24"/>
+          <w:szCs w:val="24"/>
+          <w:lang w:val="en-US" w:eastAsia="ru-RU"/>
+        </w:rPr>
+      </w:pPr>
+      <w:r>
+        <w:rPr>
+          <w:rFonts w:ascii="Times New Roman" w:eastAsia="Times New Roman" w:hAnsi="Times New Roman" w:cs="Times New Roman"/>
+          <w:sz w:val="24"/>
+          <w:szCs w:val="24"/>
+          <w:lang w:eastAsia="ru-RU"/>
+        </w:rPr>
+        <w:t xml:space="preserve">Использовать атрибут </w:t>
+      </w:r>
+      <w:proofErr w:type="spellStart"/>
+      <w:r>
+        <w:rPr>
+          <w:rFonts w:ascii="Times New Roman" w:eastAsia="Times New Roman" w:hAnsi="Times New Roman" w:cs="Times New Roman"/>
+          <w:sz w:val="24"/>
+          <w:szCs w:val="24"/>
+          <w:lang w:val="en-US" w:eastAsia="ru-RU"/>
+        </w:rPr>
+        <w:t>srcset</w:t>
+      </w:r>
+      <w:proofErr w:type="spellEnd"/>
+    </w:p>
+    <w:p>
+      <w:pPr>
+        <w:spacing w:before="100" w:beforeAutospacing="1" w:after="100" w:afterAutospacing="1" w:line="276" w:lineRule="auto"/>
+        <w:ind w:left="720"/>
+        <w:rPr>
+          <w:rFonts w:ascii="Times New Roman" w:eastAsia="Times New Roman" w:hAnsi="Times New Roman" w:cs="Times New Roman"/>
+          <w:sz w:val="24"/>
+          <w:szCs w:val="24"/>
+          <w:lang w:val="en-US" w:eastAsia="ru-RU"/>
+        </w:rPr>
+      </w:pPr>
+      <w:r>
+        <w:rPr>
+          <w:rFonts w:ascii="Times New Roman" w:eastAsia="Times New Roman" w:hAnsi="Times New Roman" w:cs="Times New Roman"/>
+          <w:sz w:val="24"/>
+          <w:szCs w:val="24"/>
+          <w:lang w:val="en-US" w:eastAsia="ru-RU"/>
+        </w:rPr>
+        <w:t>&lt;</w:t>
+      </w:r>
+      <w:proofErr w:type="spellStart"/>
+      <w:r>
+        <w:rPr>
+          <w:rFonts w:ascii="Times New Roman" w:eastAsia="Times New Roman" w:hAnsi="Times New Roman" w:cs="Times New Roman"/>
+          <w:sz w:val="24"/>
+          <w:szCs w:val="24"/>
+          <w:lang w:val="en-US" w:eastAsia="ru-RU"/>
+        </w:rPr>
+        <w:t>img</w:t>
+      </w:r>
+      <w:proofErr w:type="spellEnd"/>
+      <w:r>
+        <w:rPr>
+          <w:rFonts w:ascii="Times New Roman" w:eastAsia="Times New Roman" w:hAnsi="Times New Roman" w:cs="Times New Roman"/>
+          <w:sz w:val="24"/>
+          <w:szCs w:val="24"/>
+          <w:lang w:val="en-US" w:eastAsia="ru-RU"/>
+        </w:rPr>
+        <w:t xml:space="preserve"> </w:t>
+      </w:r>
+      <w:proofErr w:type="spellStart"/>
+      <w:r>
+        <w:rPr>
+          <w:rFonts w:ascii="Times New Roman" w:eastAsia="Times New Roman" w:hAnsi="Times New Roman" w:cs="Times New Roman"/>
+          <w:sz w:val="24"/>
+          <w:szCs w:val="24"/>
+          <w:lang w:val="en-US" w:eastAsia="ru-RU"/>
+        </w:rPr>
+        <w:t>src</w:t>
+      </w:r>
+      <w:proofErr w:type="spellEnd"/>
+      <w:r>
+        <w:rPr>
+          <w:rFonts w:ascii="Times New Roman" w:eastAsia="Times New Roman" w:hAnsi="Times New Roman" w:cs="Times New Roman"/>
+          <w:sz w:val="24"/>
+          <w:szCs w:val="24"/>
+          <w:lang w:val="en-US" w:eastAsia="ru-RU"/>
+        </w:rPr>
+        <w:t xml:space="preserve">="small.png" </w:t>
+      </w:r>
+      <w:proofErr w:type="spellStart"/>
+      <w:r>
+        <w:rPr>
+          <w:rFonts w:ascii="Times New Roman" w:eastAsia="Times New Roman" w:hAnsi="Times New Roman" w:cs="Times New Roman"/>
+          <w:sz w:val="24"/>
+          <w:szCs w:val="24"/>
+          <w:lang w:val="en-US" w:eastAsia="ru-RU"/>
+        </w:rPr>
+        <w:t>srcset</w:t>
+      </w:r>
+      <w:proofErr w:type="spellEnd"/>
+      <w:r>
+        <w:rPr>
+          <w:rFonts w:ascii="Times New Roman" w:eastAsia="Times New Roman" w:hAnsi="Times New Roman" w:cs="Times New Roman"/>
+          <w:sz w:val="24"/>
+          <w:szCs w:val="24"/>
+          <w:lang w:val="en-US" w:eastAsia="ru-RU"/>
+        </w:rPr>
+        <w:t>="medium.png 500w, large.png 1000w" alt="</w:t>
+      </w:r>
+      <w:proofErr w:type="spellStart"/>
+      <w:r>
+        <w:rPr>
+          <w:rFonts w:ascii="Times New Roman" w:eastAsia="Times New Roman" w:hAnsi="Times New Roman" w:cs="Times New Roman"/>
+          <w:sz w:val="24"/>
+          <w:szCs w:val="24"/>
+          <w:lang w:val="en-US" w:eastAsia="ru-RU"/>
+        </w:rPr>
+        <w:t>img</w:t>
+      </w:r>
+      <w:proofErr w:type="spellEnd"/>
+      <w:r>
+        <w:rPr>
+          <w:rFonts w:ascii="Times New Roman" w:eastAsia="Times New Roman" w:hAnsi="Times New Roman" w:cs="Times New Roman"/>
+          <w:sz w:val="24"/>
+          <w:szCs w:val="24"/>
+          <w:lang w:val="en-US" w:eastAsia="ru-RU"/>
+        </w:rPr>
+        <w:t>"&gt;</w:t>
+      </w:r>
+    </w:p>
+    <w:p>
+      <w:pPr>
+        <w:spacing w:before="100" w:beforeAutospacing="1" w:after="100" w:afterAutospacing="1" w:line="276" w:lineRule="auto"/>
+        <w:ind w:left="720"/>
+        <w:rPr>
+          <w:rFonts w:ascii="Times New Roman" w:eastAsia="Times New Roman" w:hAnsi="Times New Roman" w:cs="Times New Roman"/>
+          <w:sz w:val="24"/>
+          <w:szCs w:val="24"/>
+          <w:lang w:eastAsia="ru-RU"/>
+        </w:rPr>
+      </w:pPr>
+      <w:r>
+        <w:rPr>
+          <w:rFonts w:ascii="Times New Roman" w:eastAsia="Times New Roman" w:hAnsi="Times New Roman" w:cs="Times New Roman"/>
+          <w:sz w:val="24"/>
+          <w:szCs w:val="24"/>
+          <w:lang w:eastAsia="ru-RU"/>
+        </w:rPr>
+        <w:t>Здесь мы указываем разные варианты картинок в зависимости от размера девайса</w:t>
       </w:r>
     </w:p>
     <w:p>
@@ -1425,6 +2596,69 @@
       <w:szCs w:val="20"/>
     </w:rPr>
   </w:style>
+  <w:style w:type="paragraph" w:styleId="HTML0">
+    <w:name w:val="HTML Preformatted"/>
+    <w:basedOn w:val="a"/>
+    <w:link w:val="HTML1"/>
+    <w:uiPriority w:val="99"/>
+    <w:unhideWhenUsed/>
+    <w:rsid w:val="00D22631"/>
+    <w:pPr>
+      <w:tabs>
+        <w:tab w:val="left" w:pos="916"/>
+        <w:tab w:val="left" w:pos="1832"/>
+        <w:tab w:val="left" w:pos="2748"/>
+        <w:tab w:val="left" w:pos="3664"/>
+        <w:tab w:val="left" w:pos="4580"/>
+        <w:tab w:val="left" w:pos="5496"/>
+        <w:tab w:val="left" w:pos="6412"/>
+        <w:tab w:val="left" w:pos="7328"/>
+        <w:tab w:val="left" w:pos="8244"/>
+        <w:tab w:val="left" w:pos="9160"/>
+        <w:tab w:val="left" w:pos="10076"/>
+        <w:tab w:val="left" w:pos="10992"/>
+        <w:tab w:val="left" w:pos="11908"/>
+        <w:tab w:val="left" w:pos="12824"/>
+        <w:tab w:val="left" w:pos="13740"/>
+        <w:tab w:val="left" w:pos="14656"/>
+      </w:tabs>
+      <w:spacing w:after="0" w:line="240" w:lineRule="auto"/>
+    </w:pPr>
+    <w:rPr>
+      <w:rFonts w:ascii="Courier New" w:eastAsia="Times New Roman" w:hAnsi="Courier New" w:cs="Courier New"/>
+      <w:sz w:val="20"/>
+      <w:szCs w:val="20"/>
+      <w:lang w:eastAsia="ru-RU"/>
+    </w:rPr>
+  </w:style>
+  <w:style w:type="character" w:customStyle="1" w:styleId="HTML1">
+    <w:name w:val="Стандартный HTML Знак"/>
+    <w:basedOn w:val="a0"/>
+    <w:link w:val="HTML0"/>
+    <w:uiPriority w:val="99"/>
+    <w:rsid w:val="00D22631"/>
+    <w:rPr>
+      <w:rFonts w:ascii="Courier New" w:eastAsia="Times New Roman" w:hAnsi="Courier New" w:cs="Courier New"/>
+      <w:sz w:val="20"/>
+      <w:szCs w:val="20"/>
+      <w:lang w:eastAsia="ru-RU"/>
+    </w:rPr>
+  </w:style>
+  <w:style w:type="character" w:customStyle="1" w:styleId="token">
+    <w:name w:val="token"/>
+    <w:basedOn w:val="a0"/>
+    <w:rsid w:val="00D22631"/>
+  </w:style>
+  <w:style w:type="character" w:customStyle="1" w:styleId="notion-enable-hover">
+    <w:name w:val="notion-enable-hover"/>
+    <w:basedOn w:val="a0"/>
+    <w:rsid w:val="00897E1F"/>
+  </w:style>
+  <w:style w:type="character" w:customStyle="1" w:styleId="link-annotation-unknown-block-id--1463377474">
+    <w:name w:val="link-annotation-unknown-block-id--1463377474"/>
+    <w:basedOn w:val="a0"/>
+    <w:rsid w:val="00090C54"/>
+  </w:style>
 </w:styles>
 </file>
 

</xml_diff>